<commit_message>
first sync with QA
</commit_message>
<xml_diff>
--- a/force-app/main/default/staticresources/AdvanceDocuments/TestDoc.docx
+++ b/force-app/main/default/staticresources/AdvanceDocuments/TestDoc.docx
@@ -1,6 +1,6 @@
 
 <file path=word/document.xml><?xml version="1.0" encoding="utf-8"?>
-<w:document xmlns:wpc="http://schemas.microsoft.com/office/word/2010/wordprocessingCanvas" xmlns:cx="http://schemas.microsoft.com/office/drawing/2014/chartex" xmlns:cx1="http://schemas.microsoft.com/office/drawing/2015/9/8/chartex" xmlns:cx2="http://schemas.microsoft.com/office/drawing/2015/10/21/chartex" xmlns:cx3="http://schemas.microsoft.com/office/drawing/2016/5/9/chartex" xmlns:cx4="http://schemas.microsoft.com/office/drawing/2016/5/10/chartex" xmlns:cx5="http://schemas.microsoft.com/office/drawing/2016/5/11/chartex" xmlns:cx6="http://schemas.microsoft.com/office/drawing/2016/5/12/chartex" xmlns:cx7="http://schemas.microsoft.com/office/drawing/2016/5/13/chartex" xmlns:cx8="http://schemas.microsoft.com/office/drawing/2016/5/14/chartex" xmlns:mc="http://schemas.openxmlformats.org/markup-compatibility/2006" xmlns:aink="http://schemas.microsoft.com/office/drawing/2016/ink" xmlns:am3d="http://schemas.microsoft.com/office/drawing/2017/model3d" xmlns:o="urn:schemas-microsoft-com:office:office" xmlns:r="http://schemas.openxmlformats.org/officeDocument/2006/relationships" xmlns:m="http://schemas.openxmlformats.org/officeDocument/2006/math" xmlns:v="urn:schemas-microsoft-com:vml" xmlns:wp14="http://schemas.microsoft.com/office/word/2010/wordprocessingDrawing" xmlns:wp="http://schemas.openxmlformats.org/drawingml/2006/wordprocessingDrawing" xmlns:w10="urn:schemas-microsoft-com:office:word" xmlns:w="http://schemas.openxmlformats.org/wordprocessingml/2006/main" xmlns:w14="http://schemas.microsoft.com/office/word/2010/wordml" xmlns:w15="http://schemas.microsoft.com/office/word/2012/wordml" xmlns:w16cex="http://schemas.microsoft.com/office/word/2018/wordml/cex" xmlns:w16cid="http://schemas.microsoft.com/office/word/2016/wordml/cid" xmlns:w16="http://schemas.microsoft.com/office/word/2018/wordml" xmlns:w16sdtdh="http://schemas.microsoft.com/office/word/2020/wordml/sdtdatahash" xmlns:w16se="http://schemas.microsoft.com/office/word/2015/wordml/symex" xmlns:wpg="http://schemas.microsoft.com/office/word/2010/wordprocessingGroup" xmlns:wpi="http://schemas.microsoft.com/office/word/2010/wordprocessingInk" xmlns:wne="http://schemas.microsoft.com/office/word/2006/wordml" xmlns:wps="http://schemas.microsoft.com/office/word/2010/wordprocessingShape" mc:Ignorable="w14 w15 w16se w16cid w16 w16cex w16sdtdh wp14">
+<w:document xmlns:wpc="http://schemas.microsoft.com/office/word/2010/wordprocessingCanvas" xmlns:cx="http://schemas.microsoft.com/office/drawing/2014/chartex" xmlns:cx1="http://schemas.microsoft.com/office/drawing/2015/9/8/chartex" xmlns:cx2="http://schemas.microsoft.com/office/drawing/2015/10/21/chartex" xmlns:cx3="http://schemas.microsoft.com/office/drawing/2016/5/9/chartex" xmlns:cx4="http://schemas.microsoft.com/office/drawing/2016/5/10/chartex" xmlns:cx5="http://schemas.microsoft.com/office/drawing/2016/5/11/chartex" xmlns:cx6="http://schemas.microsoft.com/office/drawing/2016/5/12/chartex" xmlns:cx7="http://schemas.microsoft.com/office/drawing/2016/5/13/chartex" xmlns:cx8="http://schemas.microsoft.com/office/drawing/2016/5/14/chartex" xmlns:mc="http://schemas.openxmlformats.org/markup-compatibility/2006" xmlns:aink="http://schemas.microsoft.com/office/drawing/2016/ink" xmlns:am3d="http://schemas.microsoft.com/office/drawing/2017/model3d" xmlns:o="urn:schemas-microsoft-com:office:office" xmlns:oel="http://schemas.microsoft.com/office/2019/extlst" xmlns:r="http://schemas.openxmlformats.org/officeDocument/2006/relationships" xmlns:m="http://schemas.openxmlformats.org/officeDocument/2006/math" xmlns:v="urn:schemas-microsoft-com:vml" xmlns:wp14="http://schemas.microsoft.com/office/word/2010/wordprocessingDrawing" xmlns:wp="http://schemas.openxmlformats.org/drawingml/2006/wordprocessingDrawing" xmlns:w10="urn:schemas-microsoft-com:office:word" xmlns:w="http://schemas.openxmlformats.org/wordprocessingml/2006/main" xmlns:w14="http://schemas.microsoft.com/office/word/2010/wordml" xmlns:w15="http://schemas.microsoft.com/office/word/2012/wordml" xmlns:w16cex="http://schemas.microsoft.com/office/word/2018/wordml/cex" xmlns:w16cid="http://schemas.microsoft.com/office/word/2016/wordml/cid" xmlns:w16="http://schemas.microsoft.com/office/word/2018/wordml" xmlns:w16sdtdh="http://schemas.microsoft.com/office/word/2020/wordml/sdtdatahash" xmlns:w16se="http://schemas.microsoft.com/office/word/2015/wordml/symex" xmlns:wpg="http://schemas.microsoft.com/office/word/2010/wordprocessingGroup" xmlns:wpi="http://schemas.microsoft.com/office/word/2010/wordprocessingInk" xmlns:wne="http://schemas.microsoft.com/office/word/2006/wordml" xmlns:wps="http://schemas.microsoft.com/office/word/2010/wordprocessingShape" mc:Ignorable="w14 w15 w16se w16cid w16 w16cex w16sdtdh wp14">
   <w:body>
     <w:p>
       <w:pPr>
@@ -19,7 +19,23 @@
         <w:rPr>
           <w:rFonts w:cstheme="minorHAnsi"/>
         </w:rPr>
-        <w:t>Deal Name - {Deal__r.Name}</w:t>
+        <w:t>Deal Name - {Deal__</w:t>
+      </w:r>
+      <w:proofErr w:type="spellStart"/>
+      <w:proofErr w:type="gramStart"/>
+      <w:r>
+        <w:rPr>
+          <w:rFonts w:cstheme="minorHAnsi"/>
+        </w:rPr>
+        <w:t>r.Name</w:t>
+      </w:r>
+      <w:proofErr w:type="spellEnd"/>
+      <w:proofErr w:type="gramEnd"/>
+      <w:r>
+        <w:rPr>
+          <w:rFonts w:cstheme="minorHAnsi"/>
+        </w:rPr>
+        <w:t>}</w:t>
       </w:r>
     </w:p>
     <w:p>
@@ -61,34 +77,44 @@
         <w:rPr>
           <w:rFonts w:cstheme="minorHAnsi"/>
         </w:rPr>
-        <w:t>Property County - {Property_Advances__r[0].Property__r.County__c}</w:t>
-      </w:r>
-    </w:p>
-    <w:p>
-      <w:pPr>
-        <w:rPr>
-          <w:rFonts w:cstheme="minorHAnsi"/>
-        </w:rPr>
-      </w:pPr>
-      <w:r>
-        <w:rPr>
-          <w:rFonts w:cstheme="minorHAnsi"/>
-        </w:rPr>
-        <w:t>LOC Commitment in text - {Deal__r.LOC_Commitment__c | formatCurrencyText}</w:t>
-      </w:r>
-    </w:p>
-    <w:p>
-      <w:pPr>
-        <w:rPr>
-          <w:rFonts w:cstheme="minorHAnsi"/>
-        </w:rPr>
-      </w:pPr>
-      <w:r>
-        <w:rPr>
-          <w:rFonts w:cstheme="minorHAnsi"/>
-        </w:rPr>
-        <w:t>LOC Commitment Value - {Deal__r.LOC_Commitment__c | formatCurrency</w:t>
-      </w:r>
+        <w:t>Property County - {</w:t>
+      </w:r>
+      <w:proofErr w:type="spellStart"/>
+      <w:r>
+        <w:rPr>
+          <w:rFonts w:cstheme="minorHAnsi"/>
+        </w:rPr>
+        <w:t>Property_Advances__r</w:t>
+      </w:r>
+      <w:proofErr w:type="spellEnd"/>
+      <w:r>
+        <w:rPr>
+          <w:rFonts w:cstheme="minorHAnsi"/>
+        </w:rPr>
+        <w:t>[0</w:t>
+      </w:r>
+      <w:proofErr w:type="gramStart"/>
+      <w:r>
+        <w:rPr>
+          <w:rFonts w:cstheme="minorHAnsi"/>
+        </w:rPr>
+        <w:t>].</w:t>
+      </w:r>
+      <w:proofErr w:type="spellStart"/>
+      <w:r>
+        <w:rPr>
+          <w:rFonts w:cstheme="minorHAnsi"/>
+        </w:rPr>
+        <w:t>Property</w:t>
+      </w:r>
+      <w:proofErr w:type="gramEnd"/>
+      <w:r>
+        <w:rPr>
+          <w:rFonts w:cstheme="minorHAnsi"/>
+        </w:rPr>
+        <w:t>__r.County__c</w:t>
+      </w:r>
+      <w:proofErr w:type="spellEnd"/>
       <w:r>
         <w:rPr>
           <w:rFonts w:cstheme="minorHAnsi"/>
@@ -106,6 +132,88 @@
         <w:rPr>
           <w:rFonts w:cstheme="minorHAnsi"/>
         </w:rPr>
+        <w:t>LOC Commitment in text - {</w:t>
+      </w:r>
+      <w:proofErr w:type="spellStart"/>
+      <w:r>
+        <w:rPr>
+          <w:rFonts w:cstheme="minorHAnsi"/>
+        </w:rPr>
+        <w:t>Deal__r.LOC_Commitment__c</w:t>
+      </w:r>
+      <w:proofErr w:type="spellEnd"/>
+      <w:r>
+        <w:rPr>
+          <w:rFonts w:cstheme="minorHAnsi"/>
+        </w:rPr>
+        <w:t xml:space="preserve"> | </w:t>
+      </w:r>
+      <w:proofErr w:type="spellStart"/>
+      <w:r>
+        <w:rPr>
+          <w:rFonts w:cstheme="minorHAnsi"/>
+        </w:rPr>
+        <w:t>formatCurrencyText</w:t>
+      </w:r>
+      <w:proofErr w:type="spellEnd"/>
+      <w:r>
+        <w:rPr>
+          <w:rFonts w:cstheme="minorHAnsi"/>
+        </w:rPr>
+        <w:t>}</w:t>
+      </w:r>
+    </w:p>
+    <w:p>
+      <w:pPr>
+        <w:rPr>
+          <w:rFonts w:cstheme="minorHAnsi"/>
+        </w:rPr>
+      </w:pPr>
+      <w:r>
+        <w:rPr>
+          <w:rFonts w:cstheme="minorHAnsi"/>
+        </w:rPr>
+        <w:t>LOC Commitment Value - {</w:t>
+      </w:r>
+      <w:proofErr w:type="spellStart"/>
+      <w:r>
+        <w:rPr>
+          <w:rFonts w:cstheme="minorHAnsi"/>
+        </w:rPr>
+        <w:t>Deal__r.LOC_Commitment__c</w:t>
+      </w:r>
+      <w:proofErr w:type="spellEnd"/>
+      <w:r>
+        <w:rPr>
+          <w:rFonts w:cstheme="minorHAnsi"/>
+        </w:rPr>
+        <w:t xml:space="preserve"> | </w:t>
+      </w:r>
+      <w:proofErr w:type="spellStart"/>
+      <w:r>
+        <w:rPr>
+          <w:rFonts w:cstheme="minorHAnsi"/>
+        </w:rPr>
+        <w:t>formatCurrency</w:t>
+      </w:r>
+      <w:proofErr w:type="spellEnd"/>
+      <w:r>
+        <w:rPr>
+          <w:rFonts w:cstheme="minorHAnsi"/>
+        </w:rPr>
+        <w:t>}</w:t>
+      </w:r>
+    </w:p>
+    <w:p>
+      <w:pPr>
+        <w:rPr>
+          <w:rFonts w:cstheme="minorHAnsi"/>
+        </w:rPr>
+      </w:pPr>
+      <w:r>
+        <w:rPr>
+          <w:rFonts w:cstheme="minorHAnsi"/>
+        </w:rPr>
         <w:t xml:space="preserve">LOC Commitment in Words Field - </w:t>
       </w:r>
       <w:r>
@@ -114,6 +222,7 @@
         </w:rPr>
         <w:t>{</w:t>
       </w:r>
+      <w:proofErr w:type="spellStart"/>
       <w:r>
         <w:rPr>
           <w:snapToGrid w:val="0"/>
@@ -128,6 +237,7 @@
         </w:rPr>
         <w:t>_In_Words__c</w:t>
       </w:r>
+      <w:proofErr w:type="spellEnd"/>
       <w:r>
         <w:rPr>
           <w:szCs w:val="21"/>
@@ -143,7 +253,31 @@
         <w:t xml:space="preserve">Loan Effective Date - </w:t>
       </w:r>
       <w:r>
-        <w:t>{Deal__r.Loan_Effective_Date__c | formatDate}</w:t>
+        <w:t>{</w:t>
+      </w:r>
+      <w:proofErr w:type="spellStart"/>
+      <w:r>
+        <w:t>Deal__</w:t>
+      </w:r>
+      <w:proofErr w:type="gramStart"/>
+      <w:r>
+        <w:t>r.Loan</w:t>
+      </w:r>
+      <w:proofErr w:type="gramEnd"/>
+      <w:r>
+        <w:t>_Effective_Date__c</w:t>
+      </w:r>
+      <w:proofErr w:type="spellEnd"/>
+      <w:r>
+        <w:t xml:space="preserve"> | </w:t>
+      </w:r>
+      <w:proofErr w:type="spellStart"/>
+      <w:r>
+        <w:t>formatDate</w:t>
+      </w:r>
+      <w:proofErr w:type="spellEnd"/>
+      <w:r>
+        <w:t>}</w:t>
       </w:r>
     </w:p>
     <w:p>
@@ -162,7 +296,49 @@
         <w:rPr>
           <w:rFonts w:cstheme="minorHAnsi"/>
         </w:rPr>
-        <w:t>{Deal__r.Borrower_Entity__r.Name | upperCase}</w:t>
+        <w:t>{Deal__</w:t>
+      </w:r>
+      <w:proofErr w:type="gramStart"/>
+      <w:r>
+        <w:rPr>
+          <w:rFonts w:cstheme="minorHAnsi"/>
+        </w:rPr>
+        <w:t>r.Borrower</w:t>
+      </w:r>
+      <w:proofErr w:type="gramEnd"/>
+      <w:r>
+        <w:rPr>
+          <w:rFonts w:cstheme="minorHAnsi"/>
+        </w:rPr>
+        <w:t>_Entity__</w:t>
+      </w:r>
+      <w:proofErr w:type="spellStart"/>
+      <w:r>
+        <w:rPr>
+          <w:rFonts w:cstheme="minorHAnsi"/>
+        </w:rPr>
+        <w:t>r.Name</w:t>
+      </w:r>
+      <w:proofErr w:type="spellEnd"/>
+      <w:r>
+        <w:rPr>
+          <w:rFonts w:cstheme="minorHAnsi"/>
+        </w:rPr>
+        <w:t xml:space="preserve"> | </w:t>
+      </w:r>
+      <w:proofErr w:type="spellStart"/>
+      <w:r>
+        <w:rPr>
+          <w:rFonts w:cstheme="minorHAnsi"/>
+        </w:rPr>
+        <w:t>upperCase</w:t>
+      </w:r>
+      <w:proofErr w:type="spellEnd"/>
+      <w:r>
+        <w:rPr>
+          <w:rFonts w:cstheme="minorHAnsi"/>
+        </w:rPr>
+        <w:t>}</w:t>
       </w:r>
     </w:p>
     <w:p>
@@ -181,7 +357,23 @@
         <w:rPr>
           <w:rFonts w:cstheme="minorHAnsi"/>
         </w:rPr>
-        <w:t>{Deal__r.CloseDate | addDaysFull:</w:t>
+        <w:t>{Deal__</w:t>
+      </w:r>
+      <w:proofErr w:type="spellStart"/>
+      <w:proofErr w:type="gramStart"/>
+      <w:r>
+        <w:rPr>
+          <w:rFonts w:cstheme="minorHAnsi"/>
+        </w:rPr>
+        <w:t>r.CloseDate</w:t>
+      </w:r>
+      <w:proofErr w:type="spellEnd"/>
+      <w:proofErr w:type="gramEnd"/>
+      <w:r>
+        <w:rPr>
+          <w:rFonts w:cstheme="minorHAnsi"/>
+        </w:rPr>
+        <w:t xml:space="preserve"> | addDaysFull:</w:t>
       </w:r>
       <w:r>
         <w:rPr>
@@ -189,6 +381,185 @@
         </w:rPr>
         <w:t>10</w:t>
       </w:r>
+      <w:r>
+        <w:rPr>
+          <w:rFonts w:cstheme="minorHAnsi"/>
+        </w:rPr>
+        <w:t>}</w:t>
+      </w:r>
+    </w:p>
+    <w:p>
+      <w:pPr>
+        <w:rPr>
+          <w:rFonts w:cstheme="minorHAnsi"/>
+        </w:rPr>
+      </w:pPr>
+    </w:p>
+    <w:p>
+      <w:pPr>
+        <w:rPr>
+          <w:rFonts w:cstheme="minorHAnsi"/>
+        </w:rPr>
+      </w:pPr>
+      <w:r>
+        <w:rPr>
+          <w:rFonts w:cstheme="minorHAnsi"/>
+        </w:rPr>
+        <w:t>Origination Fee</w:t>
+      </w:r>
+      <w:proofErr w:type="gramStart"/>
+      <w:r>
+        <w:rPr>
+          <w:rFonts w:cstheme="minorHAnsi"/>
+        </w:rPr>
+        <w:t>:  {</w:t>
+      </w:r>
+      <w:proofErr w:type="spellStart"/>
+      <w:proofErr w:type="gramEnd"/>
+      <w:r>
+        <w:rPr>
+          <w:rFonts w:cstheme="minorHAnsi"/>
+        </w:rPr>
+        <w:t>Deal__r.CAF_Upfront_Fee__c</w:t>
+      </w:r>
+      <w:proofErr w:type="spellEnd"/>
+      <w:r>
+        <w:rPr>
+          <w:rFonts w:cstheme="minorHAnsi"/>
+        </w:rPr>
+        <w:t>}</w:t>
+      </w:r>
+    </w:p>
+    <w:p>
+      <w:pPr>
+        <w:rPr>
+          <w:rFonts w:cstheme="minorHAnsi"/>
+        </w:rPr>
+      </w:pPr>
+      <w:r>
+        <w:rPr>
+          <w:rFonts w:cstheme="minorHAnsi"/>
+        </w:rPr>
+        <w:t>{</w:t>
+      </w:r>
+      <w:proofErr w:type="spellStart"/>
+      <w:r>
+        <w:rPr>
+          <w:rFonts w:cstheme="minorHAnsi"/>
+        </w:rPr>
+        <w:t>Deal__r.CAF_Upfront_Fee__c</w:t>
+      </w:r>
+      <w:proofErr w:type="spellEnd"/>
+      <w:r>
+        <w:rPr>
+          <w:rFonts w:cstheme="minorHAnsi"/>
+        </w:rPr>
+        <w:t xml:space="preserve"> | </w:t>
+      </w:r>
+      <w:proofErr w:type="spellStart"/>
+      <w:r>
+        <w:rPr>
+          <w:rFonts w:cstheme="minorHAnsi"/>
+        </w:rPr>
+        <w:t>formatPercentText</w:t>
+      </w:r>
+      <w:proofErr w:type="spellEnd"/>
+      <w:r>
+        <w:rPr>
+          <w:rFonts w:cstheme="minorHAnsi"/>
+        </w:rPr>
+        <w:t>}</w:t>
+      </w:r>
+    </w:p>
+    <w:p>
+      <w:pPr>
+        <w:rPr>
+          <w:rFonts w:cstheme="minorHAnsi"/>
+        </w:rPr>
+      </w:pPr>
+      <w:r>
+        <w:rPr>
+          <w:rFonts w:cstheme="minorHAnsi"/>
+        </w:rPr>
+        <w:t>Interest Rate: {</w:t>
+      </w:r>
+      <w:proofErr w:type="spellStart"/>
+      <w:r>
+        <w:rPr>
+          <w:rFonts w:cstheme="minorHAnsi"/>
+        </w:rPr>
+        <w:t>Deal__</w:t>
+      </w:r>
+      <w:proofErr w:type="gramStart"/>
+      <w:r>
+        <w:rPr>
+          <w:rFonts w:cstheme="minorHAnsi"/>
+        </w:rPr>
+        <w:t>r.Rate</w:t>
+      </w:r>
+      <w:proofErr w:type="gramEnd"/>
+      <w:r>
+        <w:rPr>
+          <w:rFonts w:cstheme="minorHAnsi"/>
+        </w:rPr>
+        <w:t>__c</w:t>
+      </w:r>
+      <w:proofErr w:type="spellEnd"/>
+      <w:r>
+        <w:rPr>
+          <w:rFonts w:cstheme="minorHAnsi"/>
+        </w:rPr>
+        <w:t>}</w:t>
+      </w:r>
+    </w:p>
+    <w:p>
+      <w:pPr>
+        <w:rPr>
+          <w:rFonts w:cstheme="minorHAnsi"/>
+        </w:rPr>
+      </w:pPr>
+      <w:r>
+        <w:rPr>
+          <w:rFonts w:cstheme="minorHAnsi"/>
+        </w:rPr>
+        <w:t>{</w:t>
+      </w:r>
+      <w:proofErr w:type="spellStart"/>
+      <w:r>
+        <w:rPr>
+          <w:rFonts w:cstheme="minorHAnsi"/>
+        </w:rPr>
+        <w:t>Deal__</w:t>
+      </w:r>
+      <w:proofErr w:type="gramStart"/>
+      <w:r>
+        <w:rPr>
+          <w:rFonts w:cstheme="minorHAnsi"/>
+        </w:rPr>
+        <w:t>r.Rate</w:t>
+      </w:r>
+      <w:proofErr w:type="gramEnd"/>
+      <w:r>
+        <w:rPr>
+          <w:rFonts w:cstheme="minorHAnsi"/>
+        </w:rPr>
+        <w:t>__c</w:t>
+      </w:r>
+      <w:proofErr w:type="spellEnd"/>
+      <w:r>
+        <w:rPr>
+          <w:rFonts w:cstheme="minorHAnsi"/>
+        </w:rPr>
+        <w:t xml:space="preserve"> | </w:t>
+      </w:r>
+      <w:proofErr w:type="spellStart"/>
+      <w:r>
+        <w:rPr>
+          <w:rFonts w:cstheme="minorHAnsi"/>
+        </w:rPr>
+        <w:t>formatPercentText</w:t>
+      </w:r>
+      <w:proofErr w:type="spellEnd"/>
       <w:r>
         <w:rPr>
           <w:rFonts w:cstheme="minorHAnsi"/>

</xml_diff>